<commit_message>
FIrst SetUP Project Commit
</commit_message>
<xml_diff>
--- a/ReadMe/AutoFramework_swati_Readme.docx
+++ b/ReadMe/AutoFramework_swati_Readme.docx
@@ -37,6 +37,9 @@
         <w:pStyle w:val="ListParagraph"/>
       </w:pPr>
       <w:r>
+        <w:rPr>
+          <w:noProof/>
+        </w:rPr>
         <w:drawing>
           <wp:inline distT="0" distB="0" distL="0" distR="0" wp14:anchorId="3DDC2C0B" wp14:editId="1D027060">
             <wp:extent cx="1924215" cy="2570407"/>
@@ -137,11 +140,9 @@
       <w:r>
         <w:t xml:space="preserve">SRC\main\test\java – </w:t>
       </w:r>
-      <w:proofErr w:type="spellStart"/>
-      <w:r>
-        <w:t>PageObject</w:t>
-      </w:r>
-      <w:proofErr w:type="spellEnd"/>
+      <w:r>
+        <w:t>Page Object</w:t>
+      </w:r>
     </w:p>
     <w:p>
       <w:pPr>
@@ -205,7 +206,15 @@
         <w:t>file,</w:t>
       </w:r>
       <w:r>
-        <w:t xml:space="preserve"> which basically has all the prop = value pairings of important configuration , </w:t>
+        <w:t xml:space="preserve"> which basically has all the prop = value pairings of important </w:t>
+      </w:r>
+      <w:proofErr w:type="gramStart"/>
+      <w:r>
+        <w:t>configuration ,</w:t>
+      </w:r>
+      <w:proofErr w:type="gramEnd"/>
+      <w:r>
+        <w:t xml:space="preserve"> </w:t>
       </w:r>
       <w:proofErr w:type="spellStart"/>
       <w:r>
@@ -253,7 +262,15 @@
         <w:t xml:space="preserve"> </w:t>
       </w:r>
       <w:r>
-        <w:t xml:space="preserve"> As this is the page object based framework, this directory would include all pages (java files) persisted to AUT(application under test)</w:t>
+        <w:t xml:space="preserve"> As this is the page object based framework, this directory would include all pages (java files) persisted to </w:t>
+      </w:r>
+      <w:proofErr w:type="gramStart"/>
+      <w:r>
+        <w:t>AUT(</w:t>
+      </w:r>
+      <w:proofErr w:type="gramEnd"/>
+      <w:r>
+        <w:t>application under test)</w:t>
       </w:r>
     </w:p>
     <w:p>
@@ -379,6 +396,8 @@
         <w:spacing w:after="0" w:line="240" w:lineRule="auto"/>
         <w:rPr>
           <w:rFonts w:ascii="Times New Roman" w:eastAsia="Times New Roman" w:hAnsi="Times New Roman" w:cs="Times New Roman"/>
+          <w:b/>
+          <w:bCs/>
           <w:sz w:val="24"/>
           <w:szCs w:val="24"/>
         </w:rPr>
@@ -386,6 +405,8 @@
       <w:r>
         <w:rPr>
           <w:rFonts w:ascii="Times New Roman" w:eastAsia="Times New Roman" w:hAnsi="Times New Roman" w:cs="Times New Roman"/>
+          <w:b/>
+          <w:bCs/>
           <w:sz w:val="24"/>
           <w:szCs w:val="24"/>
         </w:rPr>
@@ -394,18 +415,12 @@
       <w:r>
         <w:rPr>
           <w:rFonts w:ascii="Times New Roman" w:eastAsia="Times New Roman" w:hAnsi="Times New Roman" w:cs="Times New Roman"/>
+          <w:b/>
+          <w:bCs/>
           <w:sz w:val="24"/>
           <w:szCs w:val="24"/>
         </w:rPr>
-        <w:t>Process</w:t>
-      </w:r>
-      <w:r>
-        <w:rPr>
-          <w:rFonts w:ascii="Times New Roman" w:eastAsia="Times New Roman" w:hAnsi="Times New Roman" w:cs="Times New Roman"/>
-          <w:sz w:val="24"/>
-          <w:szCs w:val="24"/>
-        </w:rPr>
-        <w:t>:</w:t>
+        <w:t>Process:</w:t>
       </w:r>
     </w:p>
     <w:p>
@@ -477,6 +492,32 @@
         <w:t>Test Cases:</w:t>
       </w:r>
     </w:p>
+    <w:p>
+      <w:r>
+        <w:t>1.Verify user lands on home page using URL</w:t>
+      </w:r>
+    </w:p>
+    <w:p>
+      <w:r>
+        <w:t>2.Verify user able to login with multiple test data details</w:t>
+      </w:r>
+    </w:p>
+    <w:p>
+      <w:r>
+        <w:t>3.Verify login functionality for multiple users</w:t>
+      </w:r>
+    </w:p>
+    <w:p>
+      <w:r>
+        <w:t>4.Verify search functionality on computer tab</w:t>
+      </w:r>
+    </w:p>
+    <w:p>
+      <w:r>
+        <w:t>5.Verify sell-&gt; item functionality.</w:t>
+      </w:r>
+    </w:p>
+    <w:p/>
     <w:p/>
     <w:sectPr>
       <w:pgSz w:w="12240" w:h="15840"/>

</xml_diff>